<commit_message>
Removed jul/2024 header in docx templates
</commit_message>
<xml_diff>
--- a/polizador/secretariador/media/solicitud_exterior.docx
+++ b/polizador/secretariador/media/solicitud_exterior.docx
@@ -1243,27 +1243,6 @@
       <w:jc w:val="center"/>
       <w:rPr>
         <w:rFonts w:ascii="Arial" w:hAnsi="Arial" w:cs="Arial"/>
-        <w:sz w:val="22"/>
-        <w:szCs w:val="22"/>
-        <w:lang w:val="es-MX"/>
-      </w:rPr>
-    </w:pPr>
-    <w:r>
-      <w:rPr>
-        <w:rFonts w:ascii="Arial" w:hAnsi="Arial" w:cs="Arial"/>
-        <w:sz w:val="22"/>
-        <w:szCs w:val="22"/>
-        <w:lang w:val="es-MX"/>
-      </w:rPr>
-      <w:t>Decreto N°175/23</w:t>
-    </w:r>
-  </w:p>
-  <w:p>
-    <w:pPr>
-      <w:ind w:right="23"/>
-      <w:jc w:val="center"/>
-      <w:rPr>
-        <w:rFonts w:ascii="Arial" w:hAnsi="Arial" w:cs="Arial"/>
         <w:i/>
         <w:sz w:val="18"/>
         <w:szCs w:val="18"/>
@@ -1276,36 +1255,7 @@
         <w:szCs w:val="22"/>
         <w:lang w:val="es-MX"/>
       </w:rPr>
-      <w:t xml:space="preserve">“2024: Año del Centenario de la Masacre de </w:t>
-    </w:r>
-    <w:proofErr w:type="spellStart"/>
-    <w:r>
-      <w:rPr>
-        <w:rFonts w:ascii="Arial" w:hAnsi="Arial" w:cs="Arial"/>
-        <w:sz w:val="22"/>
-        <w:szCs w:val="22"/>
-        <w:lang w:val="es-MX"/>
-      </w:rPr>
-      <w:t>Napalpí</w:t>
-    </w:r>
-    <w:proofErr w:type="spellEnd"/>
-    <w:r>
-      <w:rPr>
-        <w:rFonts w:ascii="Arial" w:hAnsi="Arial" w:cs="Arial"/>
-        <w:sz w:val="22"/>
-        <w:szCs w:val="22"/>
-        <w:lang w:val="es-MX"/>
-      </w:rPr>
-      <w:t xml:space="preserve">”. </w:t>
-    </w:r>
-    <w:r>
-      <w:rPr>
-        <w:rFonts w:ascii="Arial" w:hAnsi="Arial" w:cs="Arial"/>
-        <w:sz w:val="22"/>
-        <w:szCs w:val="22"/>
-        <w:lang w:val="es-MX"/>
-      </w:rPr>
-      <w:t>Ley 4.001-A</w:t>
+      <w:t>Decreto N°175/23</w:t>
     </w:r>
     <w:bookmarkStart w:id="0" w:name="_GoBack"/>
     <w:bookmarkEnd w:id="0"/>
@@ -2235,7 +2185,7 @@
 </file>
 
 <file path=customXml/itemProps1.xml><?xml version="1.0" encoding="utf-8"?>
-<ds:datastoreItem xmlns:ds="http://schemas.openxmlformats.org/officeDocument/2006/customXml" ds:itemID="{160AA3B6-6F1A-454B-A0A9-62F6DFBDF018}">
+<ds:datastoreItem xmlns:ds="http://schemas.openxmlformats.org/officeDocument/2006/customXml" ds:itemID="{784A0755-B0F2-4AD3-A3D5-F80D5F4C14B5}">
   <ds:schemaRefs>
     <ds:schemaRef ds:uri="http://schemas.openxmlformats.org/officeDocument/2006/bibliography"/>
   </ds:schemaRefs>

</xml_diff>

<commit_message>
Actualizados los encabezados con la leyenda 2026
</commit_message>
<xml_diff>
--- a/polizador/secretariador/media/solicitud_exterior.docx
+++ b/polizador/secretariador/media/solicitud_exterior.docx
@@ -48,13 +48,23 @@
         <w:t>{{</w:t>
       </w:r>
       <w:proofErr w:type="spellStart"/>
-      <w:r>
-        <w:rPr>
-          <w:rFonts w:ascii="Arial" w:eastAsia="Arial" w:hAnsi="Arial" w:cs="Arial"/>
-          <w:sz w:val="24"/>
-          <w:szCs w:val="24"/>
-        </w:rPr>
-        <w:t>actuacion.solicitud_actuacion</w:t>
+      <w:proofErr w:type="gramStart"/>
+      <w:r>
+        <w:rPr>
+          <w:rFonts w:ascii="Arial" w:eastAsia="Arial" w:hAnsi="Arial" w:cs="Arial"/>
+          <w:sz w:val="24"/>
+          <w:szCs w:val="24"/>
+        </w:rPr>
+        <w:t>actuacion.solicitud</w:t>
+      </w:r>
+      <w:proofErr w:type="gramEnd"/>
+      <w:r>
+        <w:rPr>
+          <w:rFonts w:ascii="Arial" w:eastAsia="Arial" w:hAnsi="Arial" w:cs="Arial"/>
+          <w:sz w:val="24"/>
+          <w:szCs w:val="24"/>
+        </w:rPr>
+        <w:t>_actuacion</w:t>
       </w:r>
       <w:proofErr w:type="spellEnd"/>
       <w:r>
@@ -63,15 +73,7 @@
           <w:sz w:val="24"/>
           <w:szCs w:val="24"/>
         </w:rPr>
-        <w:t>}}; y</w:t>
-      </w:r>
-      <w:r>
-        <w:rPr>
-          <w:rFonts w:ascii="Arial" w:eastAsia="Arial" w:hAnsi="Arial" w:cs="Arial"/>
-          <w:sz w:val="24"/>
-          <w:szCs w:val="24"/>
-        </w:rPr>
-        <w:t xml:space="preserve"> </w:t>
+        <w:t xml:space="preserve">}}; y </w:t>
       </w:r>
     </w:p>
     <w:p>
@@ -246,22 +248,42 @@
         <w:t xml:space="preserve"> </w:t>
       </w:r>
       <w:proofErr w:type="spellStart"/>
-      <w:r>
-        <w:rPr>
-          <w:rFonts w:ascii="Arial" w:eastAsia="Arial" w:hAnsi="Arial" w:cs="Arial"/>
-          <w:sz w:val="24"/>
-          <w:szCs w:val="24"/>
-        </w:rPr>
-        <w:t>actuacion.solicitud_dia_inhabil</w:t>
+      <w:proofErr w:type="gramStart"/>
+      <w:r>
+        <w:rPr>
+          <w:rFonts w:ascii="Arial" w:eastAsia="Arial" w:hAnsi="Arial" w:cs="Arial"/>
+          <w:sz w:val="24"/>
+          <w:szCs w:val="24"/>
+        </w:rPr>
+        <w:t>actuacion.solicitud</w:t>
+      </w:r>
+      <w:proofErr w:type="gramEnd"/>
+      <w:r>
+        <w:rPr>
+          <w:rFonts w:ascii="Arial" w:eastAsia="Arial" w:hAnsi="Arial" w:cs="Arial"/>
+          <w:sz w:val="24"/>
+          <w:szCs w:val="24"/>
+        </w:rPr>
+        <w:t>_dia_inhabil</w:t>
       </w:r>
       <w:proofErr w:type="spellEnd"/>
-      <w:r>
-        <w:rPr>
-          <w:rFonts w:ascii="Arial" w:eastAsia="Arial" w:hAnsi="Arial" w:cs="Arial"/>
-          <w:sz w:val="24"/>
-          <w:szCs w:val="24"/>
-        </w:rPr>
-        <w:t>%}{{</w:t>
+      <w:proofErr w:type="gramStart"/>
+      <w:r>
+        <w:rPr>
+          <w:rFonts w:ascii="Arial" w:eastAsia="Arial" w:hAnsi="Arial" w:cs="Arial"/>
+          <w:sz w:val="24"/>
+          <w:szCs w:val="24"/>
+        </w:rPr>
+        <w:t>%}{</w:t>
+      </w:r>
+      <w:proofErr w:type="gramEnd"/>
+      <w:r>
+        <w:rPr>
+          <w:rFonts w:ascii="Arial" w:eastAsia="Arial" w:hAnsi="Arial" w:cs="Arial"/>
+          <w:sz w:val="24"/>
+          <w:szCs w:val="24"/>
+        </w:rPr>
+        <w:t>{</w:t>
       </w:r>
       <w:proofErr w:type="spellStart"/>
       <w:r>
@@ -270,15 +292,7 @@
           <w:sz w:val="24"/>
           <w:szCs w:val="24"/>
         </w:rPr>
-        <w:t>parrafo_</w:t>
-      </w:r>
-      <w:r>
-        <w:rPr>
-          <w:rFonts w:ascii="Arial" w:eastAsia="Arial" w:hAnsi="Arial" w:cs="Arial"/>
-          <w:sz w:val="24"/>
-          <w:szCs w:val="24"/>
-        </w:rPr>
-        <w:t>cuatro</w:t>
+        <w:t>parrafo_cuatro</w:t>
       </w:r>
       <w:proofErr w:type="spellEnd"/>
       <w:r>
@@ -319,13 +333,23 @@
         <w:t>endif</w:t>
       </w:r>
       <w:proofErr w:type="spellEnd"/>
-      <w:r>
-        <w:rPr>
-          <w:rFonts w:ascii="Arial" w:eastAsia="Arial" w:hAnsi="Arial" w:cs="Arial"/>
-          <w:sz w:val="24"/>
-          <w:szCs w:val="24"/>
-        </w:rPr>
-        <w:t>%}Que conforme a lo establecido en Memorándum Nº50/2024 de la Contaduría General de la Provincia, “si los agentes no efectuasen la rendición y/o reintegro del excedente del presente anticipo dentro del plazo reglamentario, autorizan expresamente a retener de sus haberes los importes recibidos y/o reintegrados”;</w:t>
+      <w:proofErr w:type="gramStart"/>
+      <w:r>
+        <w:rPr>
+          <w:rFonts w:ascii="Arial" w:eastAsia="Arial" w:hAnsi="Arial" w:cs="Arial"/>
+          <w:sz w:val="24"/>
+          <w:szCs w:val="24"/>
+        </w:rPr>
+        <w:t>%}Que</w:t>
+      </w:r>
+      <w:proofErr w:type="gramEnd"/>
+      <w:r>
+        <w:rPr>
+          <w:rFonts w:ascii="Arial" w:eastAsia="Arial" w:hAnsi="Arial" w:cs="Arial"/>
+          <w:sz w:val="24"/>
+          <w:szCs w:val="24"/>
+        </w:rPr>
+        <w:t xml:space="preserve"> conforme a lo establecido en Memorándum Nº50/2024 de la Contaduría General de la Provincia, “si los agentes no efectuasen la rendición y/o reintegro del excedente del presente anticipo dentro del plazo reglamentario, autorizan expresamente a retener de sus haberes los importes recibidos y/o reintegrados”;</w:t>
       </w:r>
     </w:p>
     <w:p>
@@ -386,16 +410,7 @@
           <w:sz w:val="24"/>
           <w:szCs w:val="24"/>
         </w:rPr>
-        <w:t xml:space="preserve">EL </w:t>
-      </w:r>
-      <w:r>
-        <w:rPr>
-          <w:rFonts w:ascii="Arial" w:eastAsia="Arial" w:hAnsi="Arial" w:cs="Arial"/>
-          <w:b/>
-          <w:sz w:val="24"/>
-          <w:szCs w:val="24"/>
-        </w:rPr>
-        <w:t>PRESIDENTE DEL INSTITUTO PROVINCIAL DE DESARROLLO URBANO Y VIVIENDA</w:t>
+        <w:t>EL PRESIDENTE DEL INSTITUTO PROVINCIAL DE DESARROLLO URBANO Y VIVIENDA</w:t>
       </w:r>
     </w:p>
     <w:p>
@@ -573,6 +588,7 @@
         <w:t>articulo_dos</w:t>
       </w:r>
       <w:proofErr w:type="spellEnd"/>
+      <w:proofErr w:type="gramStart"/>
       <w:r>
         <w:rPr>
           <w:rFonts w:ascii="Arial" w:hAnsi="Arial" w:cs="Arial"/>
@@ -589,8 +605,9 @@
           <w:sz w:val="24"/>
           <w:szCs w:val="24"/>
         </w:rPr>
-        <w:t>{{agente[0]}}</w:t>
-      </w:r>
+        <w:t>{</w:t>
+      </w:r>
+      <w:proofErr w:type="gramEnd"/>
       <w:r>
         <w:rPr>
           <w:rFonts w:ascii="Arial" w:hAnsi="Arial" w:cs="Arial"/>
@@ -598,9 +615,19 @@
           <w:sz w:val="24"/>
           <w:szCs w:val="24"/>
         </w:rPr>
+        <w:t>{agente[0]}}</w:t>
+      </w:r>
+      <w:r>
+        <w:rPr>
+          <w:rFonts w:ascii="Arial" w:hAnsi="Arial" w:cs="Arial"/>
+          <w:bCs/>
+          <w:sz w:val="24"/>
+          <w:szCs w:val="24"/>
+        </w:rPr>
         <w:tab/>
         <w:t>${{</w:t>
       </w:r>
+      <w:proofErr w:type="gramStart"/>
       <w:r>
         <w:rPr>
           <w:rFonts w:ascii="Arial" w:hAnsi="Arial" w:cs="Arial"/>
@@ -608,7 +635,17 @@
           <w:sz w:val="24"/>
           <w:szCs w:val="24"/>
         </w:rPr>
-        <w:t>agente[1]</w:t>
+        <w:t>agente[</w:t>
+      </w:r>
+      <w:proofErr w:type="gramEnd"/>
+      <w:r>
+        <w:rPr>
+          <w:rFonts w:ascii="Arial" w:hAnsi="Arial" w:cs="Arial"/>
+          <w:bCs/>
+          <w:sz w:val="24"/>
+          <w:szCs w:val="24"/>
+        </w:rPr>
+        <w:t>1]</w:t>
       </w:r>
       <w:r>
         <w:rPr>
@@ -642,7 +679,27 @@
           <w:sz w:val="24"/>
           <w:szCs w:val="24"/>
         </w:rPr>
-        <w:t>{{agente[2]}}</w:t>
+        <w:t>{{</w:t>
+      </w:r>
+      <w:proofErr w:type="gramStart"/>
+      <w:r>
+        <w:rPr>
+          <w:rFonts w:ascii="Arial" w:hAnsi="Arial" w:cs="Arial"/>
+          <w:bCs/>
+          <w:sz w:val="24"/>
+          <w:szCs w:val="24"/>
+        </w:rPr>
+        <w:t>agente[</w:t>
+      </w:r>
+      <w:proofErr w:type="gramEnd"/>
+      <w:r>
+        <w:rPr>
+          <w:rFonts w:ascii="Arial" w:hAnsi="Arial" w:cs="Arial"/>
+          <w:bCs/>
+          <w:sz w:val="24"/>
+          <w:szCs w:val="24"/>
+        </w:rPr>
+        <w:t>2]}}</w:t>
       </w:r>
     </w:p>
     <w:p>
@@ -679,6 +736,7 @@
         <w:t>endfor</w:t>
       </w:r>
       <w:proofErr w:type="spellEnd"/>
+      <w:proofErr w:type="gramStart"/>
       <w:r>
         <w:rPr>
           <w:rFonts w:ascii="Arial" w:hAnsi="Arial" w:cs="Arial"/>
@@ -695,7 +753,17 @@
           <w:sz w:val="24"/>
           <w:szCs w:val="24"/>
         </w:rPr>
-        <w:t>Artículo 3°:</w:t>
+        <w:t>Artículo</w:t>
+      </w:r>
+      <w:proofErr w:type="gramEnd"/>
+      <w:r>
+        <w:rPr>
+          <w:rFonts w:ascii="Arial" w:eastAsia="Arial" w:hAnsi="Arial" w:cs="Arial"/>
+          <w:b/>
+          <w:sz w:val="24"/>
+          <w:szCs w:val="24"/>
+        </w:rPr>
+        <w:t xml:space="preserve"> 3°:</w:t>
       </w:r>
       <w:r>
         <w:rPr>
@@ -727,23 +795,7 @@
           <w:sz w:val="24"/>
           <w:szCs w:val="24"/>
         </w:rPr>
-        <w:t xml:space="preserve"> la naturaleza </w:t>
-      </w:r>
-      <w:r>
-        <w:rPr>
-          <w:rFonts w:ascii="Arial" w:eastAsia="Arial" w:hAnsi="Arial" w:cs="Arial"/>
-          <w:sz w:val="24"/>
-          <w:szCs w:val="24"/>
-        </w:rPr>
-        <w:t>de este</w:t>
-      </w:r>
-      <w:r>
-        <w:rPr>
-          <w:rFonts w:ascii="Arial" w:eastAsia="Arial" w:hAnsi="Arial" w:cs="Arial"/>
-          <w:sz w:val="24"/>
-          <w:szCs w:val="24"/>
-        </w:rPr>
-        <w:t>.</w:t>
+        <w:t xml:space="preserve"> la naturaleza de este.</w:t>
       </w:r>
     </w:p>
     <w:p>
@@ -795,25 +847,7 @@
           <w:sz w:val="24"/>
           <w:szCs w:val="24"/>
         </w:rPr>
-        <w:t xml:space="preserve">Artículo </w:t>
-      </w:r>
-      <w:r>
-        <w:rPr>
-          <w:rFonts w:ascii="Arial" w:eastAsia="Arial" w:hAnsi="Arial" w:cs="Arial"/>
-          <w:b/>
-          <w:sz w:val="24"/>
-          <w:szCs w:val="24"/>
-        </w:rPr>
-        <w:t>5</w:t>
-      </w:r>
-      <w:r>
-        <w:rPr>
-          <w:rFonts w:ascii="Arial" w:eastAsia="Arial" w:hAnsi="Arial" w:cs="Arial"/>
-          <w:b/>
-          <w:sz w:val="24"/>
-          <w:szCs w:val="24"/>
-        </w:rPr>
-        <w:t xml:space="preserve">º: </w:t>
+        <w:t xml:space="preserve">Artículo 5º: </w:t>
       </w:r>
       <w:r>
         <w:rPr>
@@ -823,14 +857,24 @@
         </w:rPr>
         <w:t xml:space="preserve">Regístrese, comuníquese y archívese. </w:t>
       </w:r>
+    </w:p>
+    <w:p>
+      <w:pPr>
+        <w:spacing w:after="0" w:line="240" w:lineRule="auto"/>
+        <w:rPr>
+          <w:rFonts w:ascii="Arial" w:eastAsia="Arial" w:hAnsi="Arial" w:cs="Arial"/>
+          <w:sz w:val="24"/>
+          <w:szCs w:val="24"/>
+        </w:rPr>
+      </w:pPr>
     </w:p>
     <w:sectPr>
-      <w:headerReference w:type="even" r:id="rId7"/>
-      <w:headerReference w:type="default" r:id="rId8"/>
-      <w:footerReference w:type="even" r:id="rId9"/>
-      <w:footerReference w:type="default" r:id="rId10"/>
-      <w:headerReference w:type="first" r:id="rId11"/>
-      <w:footerReference w:type="first" r:id="rId12"/>
+      <w:headerReference w:type="even" r:id="rId6"/>
+      <w:headerReference w:type="default" r:id="rId7"/>
+      <w:footerReference w:type="even" r:id="rId8"/>
+      <w:footerReference w:type="default" r:id="rId9"/>
+      <w:headerReference w:type="first" r:id="rId10"/>
+      <w:footerReference w:type="first" r:id="rId11"/>
       <w:pgSz w:w="11906" w:h="16838"/>
       <w:pgMar w:top="1701" w:right="851" w:bottom="2835" w:left="1134" w:header="1701" w:footer="2835" w:gutter="0"/>
       <w:pgNumType w:start="1"/>
@@ -1029,12 +1073,13 @@
         <w:noProof/>
         <w:sz w:val="24"/>
         <w:szCs w:val="24"/>
+        <w:lang w:val="es-AR"/>
       </w:rPr>
       <w:drawing>
-        <wp:inline distT="0" distB="0" distL="0" distR="0" wp14:anchorId="1C8FEEC8" wp14:editId="58C8249A">
+        <wp:inline distT="0" distB="0" distL="0" distR="0" wp14:anchorId="394D2B01" wp14:editId="6077A798">
           <wp:extent cx="428875" cy="666750"/>
           <wp:effectExtent l="0" t="0" r="0" b="0"/>
-          <wp:docPr id="2" name="image1.png"/>
+          <wp:docPr id="1" name="image1.png"/>
           <wp:cNvGraphicFramePr/>
           <a:graphic xmlns:a="http://schemas.openxmlformats.org/drawingml/2006/main">
             <a:graphicData uri="http://schemas.openxmlformats.org/drawingml/2006/picture">
@@ -1074,6 +1119,7 @@
       <w:rPr>
         <w:rFonts w:ascii="Arial" w:eastAsia="Arial" w:hAnsi="Arial" w:cs="Arial"/>
         <w:b/>
+        <w:bCs/>
         <w:color w:val="FF0000"/>
         <w:sz w:val="24"/>
         <w:szCs w:val="24"/>
@@ -1083,6 +1129,7 @@
       <w:rPr>
         <w:rFonts w:ascii="Arial" w:eastAsia="Arial" w:hAnsi="Arial" w:cs="Arial"/>
         <w:b/>
+        <w:bCs/>
         <w:sz w:val="24"/>
         <w:szCs w:val="24"/>
       </w:rPr>
@@ -1099,7 +1146,7 @@
         <w:szCs w:val="24"/>
       </w:rPr>
     </w:pPr>
-    <w:bookmarkStart w:id="0" w:name="_heading=h.9sd73mprpwln" w:colFirst="0" w:colLast="0"/>
+    <w:bookmarkStart w:id="0" w:name="_gjdgxs" w:colFirst="0" w:colLast="0"/>
     <w:bookmarkEnd w:id="0"/>
     <w:r>
       <w:rPr>
@@ -1107,7 +1154,7 @@
         <w:sz w:val="24"/>
         <w:szCs w:val="24"/>
       </w:rPr>
-      <w:t xml:space="preserve"> “2025 - Año del 40° Aniversario del Juicio a las Juntas Militares”. Ley </w:t>
+      <w:t xml:space="preserve"> “2026 - Año del 100° Aniversario de la sanción de la Ley de Derechos Civiles de la Mujer- ley nacional 11.357-”. Decreto </w:t>
     </w:r>
     <w:proofErr w:type="spellStart"/>
     <w:r>
@@ -1116,7 +1163,7 @@
         <w:sz w:val="24"/>
         <w:szCs w:val="24"/>
       </w:rPr>
-      <w:t>N°</w:t>
+      <w:t>Nº</w:t>
     </w:r>
     <w:proofErr w:type="spellEnd"/>
     <w:r>
@@ -1125,7 +1172,7 @@
         <w:sz w:val="24"/>
         <w:szCs w:val="24"/>
       </w:rPr>
-      <w:t xml:space="preserve"> 4153-B</w:t>
+      <w:t xml:space="preserve"> 2006/25</w:t>
     </w:r>
   </w:p>
   <w:p>
@@ -1139,8 +1186,6 @@
         <w:szCs w:val="24"/>
       </w:rPr>
     </w:pPr>
-    <w:bookmarkStart w:id="1" w:name="_heading=h.t0ae4mhxl2rv" w:colFirst="0" w:colLast="0"/>
-    <w:bookmarkEnd w:id="1"/>
   </w:p>
   <w:p>
     <w:pPr>
@@ -1160,26 +1205,15 @@
       <w:jc w:val="both"/>
       <w:rPr>
         <w:rFonts w:ascii="Arial" w:eastAsia="Arial" w:hAnsi="Arial" w:cs="Arial"/>
-        <w:color w:val="FF0000"/>
         <w:sz w:val="24"/>
         <w:szCs w:val="24"/>
       </w:rPr>
     </w:pPr>
-  </w:p>
-  <w:p>
-    <w:pPr>
-      <w:spacing w:after="0" w:line="240" w:lineRule="auto"/>
-      <w:jc w:val="both"/>
-      <w:rPr>
-        <w:rFonts w:ascii="Arial" w:eastAsia="Arial" w:hAnsi="Arial" w:cs="Arial"/>
-        <w:sz w:val="24"/>
-        <w:szCs w:val="24"/>
-      </w:rPr>
-    </w:pPr>
     <w:r>
       <w:rPr>
         <w:rFonts w:ascii="Arial" w:eastAsia="Arial" w:hAnsi="Arial" w:cs="Arial"/>
         <w:b/>
+        <w:bCs/>
         <w:sz w:val="24"/>
         <w:szCs w:val="24"/>
       </w:rPr>
@@ -1696,14 +1730,11 @@
   </w:latentStyles>
   <w:style w:type="paragraph" w:default="1" w:styleId="Normal">
     <w:name w:val="Normal"/>
-    <w:qFormat/>
   </w:style>
   <w:style w:type="paragraph" w:styleId="Ttulo1">
     <w:name w:val="heading 1"/>
     <w:basedOn w:val="Normal"/>
     <w:next w:val="Normal"/>
-    <w:uiPriority w:val="9"/>
-    <w:qFormat/>
     <w:pPr>
       <w:keepNext/>
       <w:keepLines/>
@@ -1712,6 +1743,7 @@
     </w:pPr>
     <w:rPr>
       <w:b/>
+      <w:bCs/>
       <w:sz w:val="48"/>
       <w:szCs w:val="48"/>
     </w:rPr>
@@ -1720,10 +1752,6 @@
     <w:name w:val="heading 2"/>
     <w:basedOn w:val="Normal"/>
     <w:next w:val="Normal"/>
-    <w:uiPriority w:val="9"/>
-    <w:semiHidden/>
-    <w:unhideWhenUsed/>
-    <w:qFormat/>
     <w:pPr>
       <w:keepNext/>
       <w:keepLines/>
@@ -1732,6 +1760,7 @@
     </w:pPr>
     <w:rPr>
       <w:b/>
+      <w:bCs/>
       <w:sz w:val="36"/>
       <w:szCs w:val="36"/>
     </w:rPr>
@@ -1740,10 +1769,6 @@
     <w:name w:val="heading 3"/>
     <w:basedOn w:val="Normal"/>
     <w:next w:val="Normal"/>
-    <w:uiPriority w:val="9"/>
-    <w:semiHidden/>
-    <w:unhideWhenUsed/>
-    <w:qFormat/>
     <w:pPr>
       <w:keepNext/>
       <w:keepLines/>
@@ -1752,6 +1777,7 @@
     </w:pPr>
     <w:rPr>
       <w:b/>
+      <w:bCs/>
       <w:sz w:val="28"/>
       <w:szCs w:val="28"/>
     </w:rPr>
@@ -1760,10 +1786,6 @@
     <w:name w:val="heading 4"/>
     <w:basedOn w:val="Normal"/>
     <w:next w:val="Normal"/>
-    <w:uiPriority w:val="9"/>
-    <w:semiHidden/>
-    <w:unhideWhenUsed/>
-    <w:qFormat/>
     <w:pPr>
       <w:keepNext/>
       <w:keepLines/>
@@ -1772,6 +1794,7 @@
     </w:pPr>
     <w:rPr>
       <w:b/>
+      <w:bCs/>
       <w:sz w:val="24"/>
       <w:szCs w:val="24"/>
     </w:rPr>
@@ -1780,10 +1803,6 @@
     <w:name w:val="heading 5"/>
     <w:basedOn w:val="Normal"/>
     <w:next w:val="Normal"/>
-    <w:uiPriority w:val="9"/>
-    <w:semiHidden/>
-    <w:unhideWhenUsed/>
-    <w:qFormat/>
     <w:pPr>
       <w:keepNext/>
       <w:keepLines/>
@@ -1792,16 +1811,13 @@
     </w:pPr>
     <w:rPr>
       <w:b/>
+      <w:bCs/>
     </w:rPr>
   </w:style>
   <w:style w:type="paragraph" w:styleId="Ttulo6">
     <w:name w:val="heading 6"/>
     <w:basedOn w:val="Normal"/>
     <w:next w:val="Normal"/>
-    <w:uiPriority w:val="9"/>
-    <w:semiHidden/>
-    <w:unhideWhenUsed/>
-    <w:qFormat/>
     <w:pPr>
       <w:keepNext/>
       <w:keepLines/>
@@ -1810,6 +1826,7 @@
     </w:pPr>
     <w:rPr>
       <w:b/>
+      <w:bCs/>
       <w:sz w:val="20"/>
       <w:szCs w:val="20"/>
     </w:rPr>
@@ -1845,10 +1862,10 @@
     <w:name w:val="TableNormal"/>
     <w:tblPr>
       <w:tblCellMar>
-        <w:top w:w="0" w:type="dxa"/>
-        <w:left w:w="0" w:type="dxa"/>
-        <w:bottom w:w="0" w:type="dxa"/>
-        <w:right w:w="0" w:type="dxa"/>
+        <w:top w:w="100" w:type="dxa"/>
+        <w:left w:w="100" w:type="dxa"/>
+        <w:bottom w:w="100" w:type="dxa"/>
+        <w:right w:w="100" w:type="dxa"/>
       </w:tblCellMar>
     </w:tblPr>
   </w:style>
@@ -1856,8 +1873,6 @@
     <w:name w:val="Title"/>
     <w:basedOn w:val="Normal"/>
     <w:next w:val="Normal"/>
-    <w:uiPriority w:val="10"/>
-    <w:qFormat/>
     <w:pPr>
       <w:keepNext/>
       <w:keepLines/>
@@ -1865,27 +1880,15 @@
     </w:pPr>
     <w:rPr>
       <w:b/>
+      <w:bCs/>
       <w:sz w:val="72"/>
       <w:szCs w:val="72"/>
     </w:rPr>
-  </w:style>
-  <w:style w:type="table" w:customStyle="1" w:styleId="TableNormal0">
-    <w:name w:val="Table Normal"/>
-    <w:tblPr>
-      <w:tblCellMar>
-        <w:top w:w="0" w:type="dxa"/>
-        <w:left w:w="0" w:type="dxa"/>
-        <w:bottom w:w="0" w:type="dxa"/>
-        <w:right w:w="0" w:type="dxa"/>
-      </w:tblCellMar>
-    </w:tblPr>
   </w:style>
   <w:style w:type="paragraph" w:styleId="Subttulo">
     <w:name w:val="Subtitle"/>
     <w:basedOn w:val="Normal"/>
     <w:next w:val="Normal"/>
-    <w:uiPriority w:val="11"/>
-    <w:qFormat/>
     <w:pPr>
       <w:keepNext/>
       <w:keepLines/>
@@ -1894,6 +1897,7 @@
     <w:rPr>
       <w:rFonts w:ascii="Georgia" w:eastAsia="Georgia" w:hAnsi="Georgia" w:cs="Georgia"/>
       <w:i/>
+      <w:iCs/>
       <w:color w:val="666666"/>
       <w:sz w:val="48"/>
       <w:szCs w:val="48"/>
@@ -2220,19 +2224,4 @@
   </a:objectDefaults>
   <a:extraClrSchemeLst/>
 </a:theme>
-</file>
-
-<file path=customXml/item1.xml><?xml version="1.0" encoding="utf-8"?>
-<go:gDocsCustomXmlDataStorage xmlns:go="http://customooxmlschemas.google.com/" xmlns:r="http://schemas.openxmlformats.org/officeDocument/2006/relationships" uri="GoogleDocsCustomDataVersion2">
-  <go:docsCustomData xmlns:go="http://customooxmlschemas.google.com/" roundtripDataSignature="AMtx7mj223PvXAINKwaRpspVxC99i7Q5hg==">CgMxLjAyDmguOXNkNzNtcHJwd2xuMg5oLnQwYWU0bWh4bDJydjgAciExY1VmRDFZMFBZWU1WZVpTdmphS2R4WGdOSXh4Qmo2NXo=</go:docsCustomData>
-</go:gDocsCustomXmlDataStorage>
-</file>
-
-<file path=customXml/itemProps1.xml><?xml version="1.0" encoding="utf-8"?>
-<ds:datastoreItem xmlns:ds="http://schemas.openxmlformats.org/officeDocument/2006/customXml" ds:itemID="{11111111-1234-1234-1234-123412341234}">
-  <ds:schemaRefs>
-    <ds:schemaRef ds:uri="http://customooxmlschemas.google.com/"/>
-    <ds:schemaRef ds:uri="http://schemas.openxmlformats.org/officeDocument/2006/relationships"/>
-  </ds:schemaRefs>
-</ds:datastoreItem>
 </file>
</xml_diff>

<commit_message>
Actualizados los encabezados con la nueva leyenda 2026
</commit_message>
<xml_diff>
--- a/polizador/secretariador/media/solicitud_exterior.docx
+++ b/polizador/secretariador/media/solicitud_exterior.docx
@@ -855,18 +855,8 @@
           <w:sz w:val="24"/>
           <w:szCs w:val="24"/>
         </w:rPr>
-        <w:t xml:space="preserve">Regístrese, comuníquese y archívese. </w:t>
-      </w:r>
-    </w:p>
-    <w:p>
-      <w:pPr>
-        <w:spacing w:after="0" w:line="240" w:lineRule="auto"/>
-        <w:rPr>
-          <w:rFonts w:ascii="Arial" w:eastAsia="Arial" w:hAnsi="Arial" w:cs="Arial"/>
-          <w:sz w:val="24"/>
-          <w:szCs w:val="24"/>
-        </w:rPr>
-      </w:pPr>
+        <w:t>Regístrese, comuníquese y archívese.</w:t>
+      </w:r>
     </w:p>
     <w:sectPr>
       <w:headerReference w:type="even" r:id="rId6"/>
@@ -1076,7 +1066,7 @@
         <w:lang w:val="es-AR"/>
       </w:rPr>
       <w:drawing>
-        <wp:inline distT="0" distB="0" distL="0" distR="0" wp14:anchorId="394D2B01" wp14:editId="6077A798">
+        <wp:inline distT="0" distB="0" distL="0" distR="0" wp14:anchorId="287DA806" wp14:editId="77A3BF53">
           <wp:extent cx="428875" cy="666750"/>
           <wp:effectExtent l="0" t="0" r="0" b="0"/>
           <wp:docPr id="1" name="image1.png"/>
@@ -1154,7 +1144,31 @@
         <w:sz w:val="24"/>
         <w:szCs w:val="24"/>
       </w:rPr>
-      <w:t xml:space="preserve"> “2026 - Año del 100° Aniversario de la sanción de la Ley de Derechos Civiles de la Mujer- ley nacional 11.357-”. Decreto </w:t>
+      <w:t xml:space="preserve"> “2026 - Año del 100° Aniversario de la sanción de la Ley de Derechos Civiles de la Mujer- ley nacional 11.357-”. </w:t>
+    </w:r>
+    <w:r>
+      <w:rPr>
+        <w:rFonts w:ascii="Arial" w:eastAsia="Arial" w:hAnsi="Arial" w:cs="Arial"/>
+        <w:sz w:val="24"/>
+        <w:szCs w:val="24"/>
+      </w:rPr>
+      <w:t>L</w:t>
+    </w:r>
+    <w:r>
+      <w:rPr>
+        <w:rFonts w:ascii="Arial" w:eastAsia="Arial" w:hAnsi="Arial" w:cs="Arial"/>
+        <w:sz w:val="24"/>
+        <w:szCs w:val="24"/>
+      </w:rPr>
+      <w:t>ey</w:t>
+    </w:r>
+    <w:r>
+      <w:rPr>
+        <w:rFonts w:ascii="Arial" w:eastAsia="Arial" w:hAnsi="Arial" w:cs="Arial"/>
+        <w:sz w:val="24"/>
+        <w:szCs w:val="24"/>
+      </w:rPr>
+      <w:t xml:space="preserve"> </w:t>
     </w:r>
     <w:proofErr w:type="spellStart"/>
     <w:r>
@@ -1163,7 +1177,7 @@
         <w:sz w:val="24"/>
         <w:szCs w:val="24"/>
       </w:rPr>
-      <w:t>Nº</w:t>
+      <w:t>N°</w:t>
     </w:r>
     <w:proofErr w:type="spellEnd"/>
     <w:r>
@@ -1172,7 +1186,7 @@
         <w:sz w:val="24"/>
         <w:szCs w:val="24"/>
       </w:rPr>
-      <w:t xml:space="preserve"> 2006/25</w:t>
+      <w:t xml:space="preserve"> 4202-A</w:t>
     </w:r>
   </w:p>
   <w:p>

</xml_diff>